<commit_message>
Update Projektvereinbarung Erstellung Client, Server Ordner
</commit_message>
<xml_diff>
--- a/Organisatorisches/2a Projektvereinbarung - wissenschaftspropädeutisch.docx
+++ b/Organisatorisches/2a Projektvereinbarung - wissenschaftspropädeutisch.docx
@@ -501,13 +501,49 @@
               </w:rPr>
               <w:t xml:space="preserve"> mit Serveranbindung programmieren?</w:t>
             </w:r>
-            <w:r>
-              <w:br/>
-            </w:r>
-            <w:r>
+          </w:p>
+          <w:p>
+            <w:pPr>
               <w:rPr>
                 <w:rFonts w:cs="Arial"/>
               </w:rPr>
+            </w:pPr>
+            <w:r>
+              <w:rPr>
+                <w:rFonts w:cs="Arial"/>
+              </w:rPr>
+              <w:t>Wie kann ich Datensätze auf einem zentralen Server organisieren?</w:t>
+            </w:r>
+          </w:p>
+          <w:p>
+            <w:pPr>
+              <w:rPr>
+                <w:rFonts w:cs="Arial"/>
+              </w:rPr>
+            </w:pPr>
+            <w:r>
+              <w:rPr>
+                <w:rFonts w:cs="Arial"/>
+              </w:rPr>
+              <w:t>Wie kann ich die Inter</w:t>
+            </w:r>
+            <w:r>
+              <w:rPr>
+                <w:rFonts w:cs="Arial"/>
+              </w:rPr>
+              <w:t>aktion verschiedener User regeln?</w:t>
+            </w:r>
+          </w:p>
+          <w:p>
+            <w:pPr>
+              <w:rPr>
+                <w:rFonts w:cs="Arial"/>
+              </w:rPr>
+            </w:pPr>
+            <w:r>
+              <w:rPr>
+                <w:rFonts w:cs="Arial"/>
+              </w:rPr>
               <w:t xml:space="preserve">Wie kann ich intelligente </w:t>
             </w:r>
             <w:proofErr w:type="spellStart"/>
@@ -523,743 +559,6 @@
                 <w:rFonts w:cs="Arial"/>
               </w:rPr>
               <w:t xml:space="preserve"> integrieren?</w:t>
-            </w:r>
-          </w:p>
-          <w:p>
-            <w:pPr>
-              <w:rPr>
-                <w:rFonts w:cs="Arial"/>
-              </w:rPr>
-            </w:pPr>
-            <w:r>
-              <w:rPr>
-                <w:rFonts w:cs="Arial"/>
-              </w:rPr>
-              <w:t>Wie kann ich Datensätze auf einem zentralen Server organisieren?</w:t>
-            </w:r>
-          </w:p>
-          <w:p>
-            <w:r>
-              <w:rPr>
-                <w:rFonts w:cs="Arial"/>
-              </w:rPr>
-              <w:t>Wie kann ich die Inter</w:t>
-            </w:r>
-            <w:r>
-              <w:rPr>
-                <w:rFonts w:cs="Arial"/>
-              </w:rPr>
-              <w:t>aktion verschiedener User regeln?</w:t>
-            </w:r>
-          </w:p>
-        </w:tc>
-      </w:tr>
-      <w:tr>
-        <w:trPr>
-          <w:cantSplit/>
-          <w:trHeight w:val="170"/>
-        </w:trPr>
-        <w:tc>
-          <w:tcPr>
-            <w:tcW w:w="2905" w:type="dxa"/>
-            <w:tcBorders>
-              <w:top w:val="single" w:sz="6" w:space="0" w:color="auto"/>
-              <w:left w:val="single" w:sz="4" w:space="0" w:color="auto"/>
-              <w:bottom w:val="single" w:sz="6" w:space="0" w:color="auto"/>
-              <w:right w:val="single" w:sz="6" w:space="0" w:color="auto"/>
-            </w:tcBorders>
-          </w:tcPr>
-          <w:p>
-            <w:pPr>
-              <w:pStyle w:val="Zeilentitel"/>
-              <w:rPr>
-                <w:i w:val="0"/>
-              </w:rPr>
-            </w:pPr>
-            <w:r>
-              <w:rPr>
-                <w:i w:val="0"/>
-              </w:rPr>
-              <w:t>Lösungsansatz</w:t>
-            </w:r>
-          </w:p>
-          <w:p>
-            <w:pPr>
-              <w:spacing w:line="240" w:lineRule="auto"/>
-              <w:rPr>
-                <w:sz w:val="18"/>
-                <w:szCs w:val="18"/>
-              </w:rPr>
-            </w:pPr>
-            <w:r>
-              <w:rPr>
-                <w:sz w:val="18"/>
-                <w:szCs w:val="18"/>
-              </w:rPr>
-              <w:t xml:space="preserve">Fachliche Verfahren, Methoden, Vorgehen, Experimente  </w:t>
-            </w:r>
-          </w:p>
-          <w:p/>
-          <w:p>
-            <w:pPr>
-              <w:pStyle w:val="Zeilentitel"/>
-              <w:rPr>
-                <w:i w:val="0"/>
-              </w:rPr>
-            </w:pPr>
-            <w:r>
-              <w:rPr>
-                <w:i w:val="0"/>
-              </w:rPr>
-              <w:t>Ressourcen</w:t>
-            </w:r>
-          </w:p>
-          <w:p>
-            <w:pPr>
-              <w:spacing w:line="240" w:lineRule="auto"/>
-            </w:pPr>
-            <w:r>
-              <w:rPr>
-                <w:sz w:val="18"/>
-                <w:szCs w:val="18"/>
-              </w:rPr>
-              <w:t>Material, Quellen, Auskunftspersonen, Literatur.</w:t>
-            </w:r>
-          </w:p>
-        </w:tc>
-        <w:tc>
-          <w:tcPr>
-            <w:tcW w:w="6238" w:type="dxa"/>
-            <w:tcBorders>
-              <w:top w:val="single" w:sz="6" w:space="0" w:color="auto"/>
-              <w:left w:val="single" w:sz="6" w:space="0" w:color="auto"/>
-              <w:bottom w:val="single" w:sz="6" w:space="0" w:color="auto"/>
-              <w:right w:val="single" w:sz="4" w:space="0" w:color="auto"/>
-            </w:tcBorders>
-          </w:tcPr>
-          <w:p>
-            <w:pPr>
-              <w:pStyle w:val="Listenabsatz"/>
-              <w:numPr>
-                <w:ilvl w:val="0"/>
-                <w:numId w:val="49"/>
-              </w:numPr>
-            </w:pPr>
-            <w:r>
-              <w:t>Datenbank-Server aufsetzen</w:t>
-            </w:r>
-          </w:p>
-          <w:p>
-            <w:pPr>
-              <w:pStyle w:val="Listenabsatz"/>
-              <w:numPr>
-                <w:ilvl w:val="0"/>
-                <w:numId w:val="49"/>
-              </w:numPr>
-            </w:pPr>
-            <w:r>
-              <w:t>Backend auf dem Server programmieren</w:t>
-            </w:r>
-          </w:p>
-          <w:p>
-            <w:pPr>
-              <w:pStyle w:val="Listenabsatz"/>
-              <w:numPr>
-                <w:ilvl w:val="0"/>
-                <w:numId w:val="49"/>
-              </w:numPr>
-            </w:pPr>
-            <w:r>
-              <w:t>Client mit Hilfe des Qt-Frameworks in Python programmieren</w:t>
-            </w:r>
-          </w:p>
-          <w:p>
-            <w:pPr>
-              <w:rPr>
-                <w:lang w:val="de-DE"/>
-              </w:rPr>
-            </w:pPr>
-          </w:p>
-          <w:p>
-            <w:pPr>
-              <w:rPr>
-                <w:lang w:val="de-DE"/>
-              </w:rPr>
-            </w:pPr>
-          </w:p>
-          <w:p>
-            <w:pPr>
-              <w:pStyle w:val="Listenabsatz"/>
-              <w:numPr>
-                <w:ilvl w:val="0"/>
-                <w:numId w:val="49"/>
-              </w:numPr>
-            </w:pPr>
-            <w:r>
-              <w:t>Bücher</w:t>
-            </w:r>
-          </w:p>
-          <w:p>
-            <w:pPr>
-              <w:pStyle w:val="Listenabsatz"/>
-              <w:numPr>
-                <w:ilvl w:val="0"/>
-                <w:numId w:val="49"/>
-              </w:numPr>
-            </w:pPr>
-            <w:r>
-              <w:t>Tutorials im Internet</w:t>
-            </w:r>
-          </w:p>
-          <w:p>
-            <w:pPr>
-              <w:pStyle w:val="Listenabsatz"/>
-              <w:numPr>
-                <w:ilvl w:val="0"/>
-                <w:numId w:val="49"/>
-              </w:numPr>
-            </w:pPr>
-            <w:r>
-              <w:t>Mohammed Kubba, Mirco Triner (Bekannter) als Auskunftspersonen, bei denen ich Rat holen kann</w:t>
-            </w:r>
-          </w:p>
-        </w:tc>
-      </w:tr>
-      <w:tr>
-        <w:trPr>
-          <w:cantSplit/>
-          <w:trHeight w:val="170"/>
-        </w:trPr>
-        <w:tc>
-          <w:tcPr>
-            <w:tcW w:w="2905" w:type="dxa"/>
-            <w:tcBorders>
-              <w:top w:val="single" w:sz="6" w:space="0" w:color="auto"/>
-              <w:left w:val="single" w:sz="4" w:space="0" w:color="auto"/>
-              <w:bottom w:val="single" w:sz="6" w:space="0" w:color="auto"/>
-              <w:right w:val="single" w:sz="6" w:space="0" w:color="auto"/>
-            </w:tcBorders>
-          </w:tcPr>
-          <w:p>
-            <w:r>
-              <w:t>Ist im</w:t>
-            </w:r>
-            <w:r>
-              <w:t xml:space="preserve"> Rahmen der Arbeit eine Umfrage </w:t>
-            </w:r>
-            <w:r>
-              <w:t xml:space="preserve">oder eine andre Aktivität mit Angehörigen der KSZ (Befragung, Experiment o.Ä.) </w:t>
-            </w:r>
-            <w:r>
-              <w:t>vorgesehen</w:t>
-            </w:r>
-            <w:r>
-              <w:t>?</w:t>
-            </w:r>
-            <w:r>
-              <w:t xml:space="preserve"> </w:t>
-            </w:r>
-          </w:p>
-        </w:tc>
-        <w:tc>
-          <w:tcPr>
-            <w:tcW w:w="6238" w:type="dxa"/>
-            <w:tcBorders>
-              <w:top w:val="single" w:sz="6" w:space="0" w:color="auto"/>
-              <w:left w:val="single" w:sz="6" w:space="0" w:color="auto"/>
-              <w:bottom w:val="single" w:sz="6" w:space="0" w:color="auto"/>
-              <w:right w:val="single" w:sz="4" w:space="0" w:color="auto"/>
-            </w:tcBorders>
-          </w:tcPr>
-          <w:p>
-            <w:pPr>
-              <w:ind w:left="353"/>
-            </w:pPr>
-            <w:r>
-              <w:rPr>
-                <w:rFonts w:ascii="Wingdings" w:eastAsia="Wingdings" w:hAnsi="Wingdings" w:cs="Wingdings"/>
-              </w:rPr>
-              <w:t></w:t>
-            </w:r>
-            <w:r>
-              <w:t xml:space="preserve"> Ja </w:t>
-            </w:r>
-            <w:r>
-              <w:t>(bewilligungspflichtig, s. Wegleitung Maturaarbeit)</w:t>
-            </w:r>
-          </w:p>
-          <w:p>
-            <w:pPr>
-              <w:ind w:left="353"/>
-            </w:pPr>
-            <w:r>
-              <w:rPr>
-                <w:rFonts w:ascii="Wingdings" w:eastAsia="Wingdings" w:hAnsi="Wingdings" w:cs="Wingdings"/>
-              </w:rPr>
-              <w:sym w:font="Wingdings" w:char="F0FE"/>
-            </w:r>
-            <w:r>
-              <w:t xml:space="preserve"> Nein</w:t>
-            </w:r>
-          </w:p>
-        </w:tc>
-      </w:tr>
-      <w:tr>
-        <w:trPr>
-          <w:cantSplit/>
-          <w:trHeight w:val="170"/>
-        </w:trPr>
-        <w:tc>
-          <w:tcPr>
-            <w:tcW w:w="2905" w:type="dxa"/>
-            <w:tcBorders>
-              <w:top w:val="single" w:sz="6" w:space="0" w:color="auto"/>
-              <w:left w:val="single" w:sz="4" w:space="0" w:color="auto"/>
-              <w:bottom w:val="single" w:sz="6" w:space="0" w:color="auto"/>
-              <w:right w:val="single" w:sz="6" w:space="0" w:color="auto"/>
-            </w:tcBorders>
-          </w:tcPr>
-          <w:p>
-            <w:pPr>
-              <w:pStyle w:val="Zeilentitel"/>
-              <w:rPr>
-                <w:i w:val="0"/>
-              </w:rPr>
-            </w:pPr>
-            <w:r>
-              <w:rPr>
-                <w:i w:val="0"/>
-              </w:rPr>
-              <w:lastRenderedPageBreak/>
-              <w:t>Zeitplan und Termine</w:t>
-            </w:r>
-          </w:p>
-          <w:p>
-            <w:pPr>
-              <w:pStyle w:val="Listenabsatz"/>
-              <w:numPr>
-                <w:ilvl w:val="0"/>
-                <w:numId w:val="48"/>
-              </w:numPr>
-              <w:rPr>
-                <w:sz w:val="18"/>
-                <w:szCs w:val="18"/>
-              </w:rPr>
-            </w:pPr>
-            <w:r>
-              <w:rPr>
-                <w:sz w:val="18"/>
-                <w:szCs w:val="18"/>
-              </w:rPr>
-              <w:t>Zeitplan für die verschiedenen zu leistenden Arbeiten</w:t>
-            </w:r>
-          </w:p>
-          <w:p>
-            <w:pPr>
-              <w:pStyle w:val="Listenabsatz"/>
-              <w:numPr>
-                <w:ilvl w:val="0"/>
-                <w:numId w:val="48"/>
-              </w:numPr>
-              <w:rPr>
-                <w:sz w:val="18"/>
-                <w:szCs w:val="18"/>
-              </w:rPr>
-            </w:pPr>
-            <w:r>
-              <w:rPr>
-                <w:sz w:val="18"/>
-                <w:szCs w:val="18"/>
-              </w:rPr>
-              <w:t>Abgabe Probekapitel an Betreuungsperson (und Englisch-Lehrperson bei Immersionsarbeiten).</w:t>
-            </w:r>
-          </w:p>
-          <w:p>
-            <w:pPr>
-              <w:pStyle w:val="Listenabsatz"/>
-              <w:numPr>
-                <w:ilvl w:val="0"/>
-                <w:numId w:val="48"/>
-              </w:numPr>
-              <w:rPr>
-                <w:sz w:val="18"/>
-                <w:szCs w:val="18"/>
-              </w:rPr>
-            </w:pPr>
-            <w:r>
-              <w:rPr>
-                <w:sz w:val="18"/>
-                <w:szCs w:val="18"/>
-              </w:rPr>
-              <w:t>Zwischenevaluation</w:t>
-            </w:r>
-          </w:p>
-          <w:p>
-            <w:pPr>
-              <w:pStyle w:val="Listenabsatz"/>
-              <w:numPr>
-                <w:ilvl w:val="0"/>
-                <w:numId w:val="48"/>
-              </w:numPr>
-              <w:rPr>
-                <w:sz w:val="18"/>
-                <w:szCs w:val="18"/>
-              </w:rPr>
-            </w:pPr>
-            <w:r>
-              <w:rPr>
-                <w:sz w:val="18"/>
-                <w:szCs w:val="18"/>
-              </w:rPr>
-              <w:t xml:space="preserve">(obligatorische) Besprechungstermine (mindestens monatlich). </w:t>
-            </w:r>
-          </w:p>
-          <w:p>
-            <w:pPr>
-              <w:pStyle w:val="Listenabsatz"/>
-              <w:numPr>
-                <w:ilvl w:val="0"/>
-                <w:numId w:val="48"/>
-              </w:numPr>
-            </w:pPr>
-            <w:r>
-              <w:rPr>
-                <w:sz w:val="18"/>
-                <w:szCs w:val="18"/>
-              </w:rPr>
-              <w:t>Abgabetermin</w:t>
-            </w:r>
-          </w:p>
-        </w:tc>
-        <w:tc>
-          <w:tcPr>
-            <w:tcW w:w="6238" w:type="dxa"/>
-            <w:tcBorders>
-              <w:top w:val="single" w:sz="6" w:space="0" w:color="auto"/>
-              <w:left w:val="single" w:sz="6" w:space="0" w:color="auto"/>
-              <w:bottom w:val="single" w:sz="6" w:space="0" w:color="auto"/>
-              <w:right w:val="single" w:sz="4" w:space="0" w:color="auto"/>
-            </w:tcBorders>
-          </w:tcPr>
-          <w:p>
-            <w:r>
-              <w:t>Treffen monatlich oder nach Bedarf</w:t>
-            </w:r>
-          </w:p>
-          <w:p/>
-          <w:p>
-            <w:r>
-              <w:t>Nach Herbstferien 1-2 Kapitel (Inhaltsverzeichnis), Vorwort erstes technisches Kapitel</w:t>
-            </w:r>
-          </w:p>
-          <w:p/>
-          <w:p>
-            <w:r>
-              <w:t>Zwischenevaluation im November</w:t>
-            </w:r>
-          </w:p>
-          <w:p/>
-          <w:p>
-            <w:r>
-              <w:t xml:space="preserve">Schriftliche </w:t>
-            </w:r>
-            <w:r>
-              <w:t>Abgabe 15. Januar</w:t>
-            </w:r>
-          </w:p>
-        </w:tc>
-      </w:tr>
-      <w:tr>
-        <w:trPr>
-          <w:cantSplit/>
-          <w:trHeight w:val="170"/>
-        </w:trPr>
-        <w:tc>
-          <w:tcPr>
-            <w:tcW w:w="2905" w:type="dxa"/>
-            <w:tcBorders>
-              <w:top w:val="single" w:sz="6" w:space="0" w:color="auto"/>
-              <w:left w:val="single" w:sz="4" w:space="0" w:color="auto"/>
-              <w:bottom w:val="single" w:sz="6" w:space="0" w:color="auto"/>
-              <w:right w:val="single" w:sz="6" w:space="0" w:color="auto"/>
-            </w:tcBorders>
-          </w:tcPr>
-          <w:p>
-            <w:pPr>
-              <w:pStyle w:val="Zeilentitel"/>
-              <w:rPr>
-                <w:i w:val="0"/>
-              </w:rPr>
-            </w:pPr>
-            <w:r>
-              <w:rPr>
-                <w:i w:val="0"/>
-              </w:rPr>
-              <w:t>Form</w:t>
-            </w:r>
-          </w:p>
-          <w:p>
-            <w:pPr>
-              <w:pStyle w:val="Listenabsatz"/>
-              <w:numPr>
-                <w:ilvl w:val="0"/>
-                <w:numId w:val="48"/>
-              </w:numPr>
-              <w:rPr>
-                <w:sz w:val="18"/>
-                <w:szCs w:val="18"/>
-              </w:rPr>
-            </w:pPr>
-            <w:r>
-              <w:rPr>
-                <w:sz w:val="18"/>
-                <w:szCs w:val="18"/>
-              </w:rPr>
-              <w:t>Weicht die Arbeit allenfalls von einer üblichen wissenschaftspropädeutischen Arbeit ab?</w:t>
-            </w:r>
-          </w:p>
-          <w:p>
-            <w:pPr>
-              <w:pStyle w:val="Listenabsatz"/>
-              <w:numPr>
-                <w:ilvl w:val="0"/>
-                <w:numId w:val="48"/>
-              </w:numPr>
-              <w:rPr>
-                <w:sz w:val="18"/>
-                <w:szCs w:val="18"/>
-              </w:rPr>
-            </w:pPr>
-            <w:r>
-              <w:rPr>
-                <w:sz w:val="18"/>
-                <w:szCs w:val="18"/>
-              </w:rPr>
-              <w:t xml:space="preserve">Sprache der schriftlichen Arbeit (Immersionsarbeiten). </w:t>
-            </w:r>
-          </w:p>
-          <w:p>
-            <w:pPr>
-              <w:pStyle w:val="Listenabsatz"/>
-              <w:numPr>
-                <w:ilvl w:val="0"/>
-                <w:numId w:val="48"/>
-              </w:numPr>
-              <w:rPr>
-                <w:b/>
-                <w:sz w:val="22"/>
-                <w:szCs w:val="22"/>
-              </w:rPr>
-            </w:pPr>
-            <w:r>
-              <w:rPr>
-                <w:sz w:val="18"/>
-                <w:szCs w:val="18"/>
-              </w:rPr>
-              <w:t>Voraussichtlicher Umfang der Arbeit.</w:t>
-            </w:r>
-          </w:p>
-        </w:tc>
-        <w:tc>
-          <w:tcPr>
-            <w:tcW w:w="6238" w:type="dxa"/>
-            <w:tcBorders>
-              <w:top w:val="single" w:sz="6" w:space="0" w:color="auto"/>
-              <w:left w:val="single" w:sz="6" w:space="0" w:color="auto"/>
-              <w:bottom w:val="single" w:sz="6" w:space="0" w:color="auto"/>
-              <w:right w:val="single" w:sz="4" w:space="0" w:color="auto"/>
-            </w:tcBorders>
-          </w:tcPr>
-          <w:p>
-            <w:r>
-              <w:t>Technisch-gestaltende Arbeit mit analytisch reflexivem Zusatz</w:t>
-            </w:r>
-          </w:p>
-          <w:p/>
-          <w:p/>
-          <w:p/>
-          <w:p>
-            <w:r>
-              <w:t>Deutsch</w:t>
-            </w:r>
-          </w:p>
-          <w:p/>
-          <w:p>
-            <w:r>
-              <w:t>20-30 Seiten</w:t>
-            </w:r>
-          </w:p>
-        </w:tc>
-      </w:tr>
-      <w:tr>
-        <w:trPr>
-          <w:cantSplit/>
-          <w:trHeight w:val="170"/>
-        </w:trPr>
-        <w:tc>
-          <w:tcPr>
-            <w:tcW w:w="2905" w:type="dxa"/>
-            <w:tcBorders>
-              <w:top w:val="single" w:sz="6" w:space="0" w:color="auto"/>
-              <w:left w:val="single" w:sz="4" w:space="0" w:color="auto"/>
-              <w:bottom w:val="single" w:sz="6" w:space="0" w:color="auto"/>
-              <w:right w:val="single" w:sz="6" w:space="0" w:color="auto"/>
-            </w:tcBorders>
-          </w:tcPr>
-          <w:p>
-            <w:pPr>
-              <w:pStyle w:val="Zeilentitel"/>
-              <w:rPr>
-                <w:i w:val="0"/>
-              </w:rPr>
-            </w:pPr>
-            <w:r>
-              <w:rPr>
-                <w:i w:val="0"/>
-              </w:rPr>
-              <w:t>Präsentation</w:t>
-            </w:r>
-          </w:p>
-          <w:p>
-            <w:pPr>
-              <w:pStyle w:val="Listenabsatz"/>
-              <w:numPr>
-                <w:ilvl w:val="0"/>
-                <w:numId w:val="48"/>
-              </w:numPr>
-              <w:rPr>
-                <w:sz w:val="18"/>
-                <w:szCs w:val="18"/>
-              </w:rPr>
-            </w:pPr>
-            <w:r>
-              <w:rPr>
-                <w:sz w:val="18"/>
-                <w:szCs w:val="18"/>
-              </w:rPr>
-              <w:t>Umfang</w:t>
-            </w:r>
-          </w:p>
-          <w:p>
-            <w:pPr>
-              <w:pStyle w:val="Listenabsatz"/>
-              <w:numPr>
-                <w:ilvl w:val="0"/>
-                <w:numId w:val="48"/>
-              </w:numPr>
-              <w:rPr>
-                <w:sz w:val="18"/>
-                <w:szCs w:val="18"/>
-              </w:rPr>
-            </w:pPr>
-            <w:r>
-              <w:rPr>
-                <w:sz w:val="18"/>
-                <w:szCs w:val="18"/>
-              </w:rPr>
-              <w:t>Zielpublikum</w:t>
-            </w:r>
-          </w:p>
-          <w:p>
-            <w:pPr>
-              <w:pStyle w:val="Listenabsatz"/>
-              <w:numPr>
-                <w:ilvl w:val="0"/>
-                <w:numId w:val="48"/>
-              </w:numPr>
-            </w:pPr>
-            <w:r>
-              <w:rPr>
-                <w:sz w:val="18"/>
-                <w:szCs w:val="18"/>
-              </w:rPr>
-              <w:t>Form der Durchführung</w:t>
-            </w:r>
-            <w:r>
-              <w:t xml:space="preserve"> </w:t>
-            </w:r>
-          </w:p>
-        </w:tc>
-        <w:tc>
-          <w:tcPr>
-            <w:tcW w:w="6238" w:type="dxa"/>
-            <w:tcBorders>
-              <w:top w:val="single" w:sz="6" w:space="0" w:color="auto"/>
-              <w:left w:val="single" w:sz="6" w:space="0" w:color="auto"/>
-              <w:bottom w:val="single" w:sz="6" w:space="0" w:color="auto"/>
-              <w:right w:val="single" w:sz="4" w:space="0" w:color="auto"/>
-            </w:tcBorders>
-          </w:tcPr>
-          <w:p>
-            <w:r>
-              <w:t>20 Minuten</w:t>
-            </w:r>
-          </w:p>
-          <w:p>
-            <w:r>
-              <w:t>Jeder sollte der Präsentation folgen können</w:t>
-            </w:r>
-          </w:p>
-          <w:p>
-            <w:r>
-              <w:t>Präsentation</w:t>
-            </w:r>
-          </w:p>
-        </w:tc>
-      </w:tr>
-      <w:tr>
-        <w:trPr>
-          <w:cantSplit/>
-          <w:trHeight w:val="170"/>
-        </w:trPr>
-        <w:tc>
-          <w:tcPr>
-            <w:tcW w:w="2905" w:type="dxa"/>
-            <w:tcBorders>
-              <w:top w:val="single" w:sz="6" w:space="0" w:color="auto"/>
-              <w:left w:val="single" w:sz="4" w:space="0" w:color="auto"/>
-              <w:bottom w:val="single" w:sz="6" w:space="0" w:color="auto"/>
-              <w:right w:val="single" w:sz="6" w:space="0" w:color="auto"/>
-            </w:tcBorders>
-          </w:tcPr>
-          <w:p>
-            <w:pPr>
-              <w:pStyle w:val="Zeilentitel"/>
-              <w:rPr>
-                <w:i w:val="0"/>
-              </w:rPr>
-            </w:pPr>
-            <w:r>
-              <w:rPr>
-                <w:i w:val="0"/>
-              </w:rPr>
-              <w:t>Führung des Journals</w:t>
-            </w:r>
-          </w:p>
-          <w:p/>
-        </w:tc>
-        <w:tc>
-          <w:tcPr>
-            <w:tcW w:w="6238" w:type="dxa"/>
-            <w:tcBorders>
-              <w:top w:val="single" w:sz="6" w:space="0" w:color="auto"/>
-              <w:left w:val="single" w:sz="6" w:space="0" w:color="auto"/>
-              <w:bottom w:val="single" w:sz="6" w:space="0" w:color="auto"/>
-              <w:right w:val="single" w:sz="4" w:space="0" w:color="auto"/>
-            </w:tcBorders>
-          </w:tcPr>
-          <w:p>
-            <w:r>
-              <w:rPr>
-                <w:rFonts w:ascii="Wingdings" w:eastAsia="Wingdings" w:hAnsi="Wingdings" w:cs="Wingdings"/>
-              </w:rPr>
-              <w:sym w:font="Wingdings" w:char="F0FE"/>
-            </w:r>
-            <w:r>
-              <w:t xml:space="preserve"> </w:t>
-            </w:r>
-            <w:r>
-              <w:t>Das Journal wird als Arbeitsprotokoll geführt, in dem Arbeitsschritte, Rohdaten und erste Ideen ohne spätere Überarbeitung festgehalten werden.</w:t>
             </w:r>
           </w:p>
           <w:p/>
@@ -1291,16 +590,12 @@
               <w:rPr>
                 <w:i w:val="0"/>
               </w:rPr>
-              <w:t>Weitere Vereinbarungen</w:t>
-            </w:r>
-          </w:p>
-          <w:p>
-            <w:pPr>
-              <w:pStyle w:val="Listenabsatz"/>
-              <w:numPr>
-                <w:ilvl w:val="0"/>
-                <w:numId w:val="48"/>
-              </w:numPr>
+              <w:t>Lösungsansatz</w:t>
+            </w:r>
+          </w:p>
+          <w:p>
+            <w:pPr>
+              <w:spacing w:line="240" w:lineRule="auto"/>
               <w:rPr>
                 <w:sz w:val="18"/>
                 <w:szCs w:val="18"/>
@@ -1311,79 +606,34 @@
                 <w:sz w:val="18"/>
                 <w:szCs w:val="18"/>
               </w:rPr>
-              <w:t xml:space="preserve">Wie wird mit der Betreuungsperson oder </w:t>
-            </w:r>
-            <w:proofErr w:type="spellStart"/>
+              <w:t xml:space="preserve">Fachliche Verfahren, Methoden, Vorgehen, Experimente  </w:t>
+            </w:r>
+          </w:p>
+          <w:p/>
+          <w:p>
+            <w:pPr>
+              <w:pStyle w:val="Zeilentitel"/>
+              <w:rPr>
+                <w:i w:val="0"/>
+              </w:rPr>
+            </w:pPr>
+            <w:r>
+              <w:rPr>
+                <w:i w:val="0"/>
+              </w:rPr>
+              <w:t>Ressourcen</w:t>
+            </w:r>
+          </w:p>
+          <w:p>
+            <w:pPr>
+              <w:spacing w:line="240" w:lineRule="auto"/>
+            </w:pPr>
             <w:r>
               <w:rPr>
                 <w:sz w:val="18"/>
                 <w:szCs w:val="18"/>
               </w:rPr>
-              <w:t>Aussenstehenden</w:t>
-            </w:r>
-            <w:proofErr w:type="spellEnd"/>
-            <w:r>
-              <w:rPr>
-                <w:sz w:val="18"/>
-                <w:szCs w:val="18"/>
-              </w:rPr>
-              <w:t xml:space="preserve"> Kontakt aufgenommen</w:t>
-            </w:r>
-          </w:p>
-          <w:p>
-            <w:pPr>
-              <w:pStyle w:val="Listenabsatz"/>
-              <w:numPr>
-                <w:ilvl w:val="0"/>
-                <w:numId w:val="48"/>
-              </w:numPr>
-              <w:rPr>
-                <w:sz w:val="18"/>
-                <w:szCs w:val="18"/>
-              </w:rPr>
-            </w:pPr>
-            <w:r>
-              <w:rPr>
-                <w:sz w:val="18"/>
-                <w:szCs w:val="18"/>
-              </w:rPr>
-              <w:t xml:space="preserve">Wer ist wofür verantwortlich? </w:t>
-            </w:r>
-          </w:p>
-          <w:p>
-            <w:pPr>
-              <w:pStyle w:val="Listenabsatz"/>
-              <w:numPr>
-                <w:ilvl w:val="0"/>
-                <w:numId w:val="48"/>
-              </w:numPr>
-              <w:rPr>
-                <w:sz w:val="18"/>
-                <w:szCs w:val="18"/>
-              </w:rPr>
-            </w:pPr>
-            <w:r>
-              <w:rPr>
-                <w:sz w:val="18"/>
-                <w:szCs w:val="18"/>
-              </w:rPr>
-              <w:t>An welchen Leitfaden hat man sich bei der schriftlichen Arbeit zu richten?</w:t>
-            </w:r>
-          </w:p>
-          <w:p>
-            <w:pPr>
-              <w:pStyle w:val="Listenabsatz"/>
-              <w:numPr>
-                <w:ilvl w:val="0"/>
-                <w:numId w:val="48"/>
-              </w:numPr>
-            </w:pPr>
-            <w:r>
-              <w:rPr>
-                <w:sz w:val="18"/>
-                <w:szCs w:val="18"/>
-              </w:rPr>
-              <w:t>…</w:t>
+              <w:t>Material, Quellen, Auskunftspersonen, Literatur.</w:t>
             </w:r>
           </w:p>
         </w:tc>
@@ -1399,6 +649,774 @@
           </w:tcPr>
           <w:p>
             <w:pPr>
+              <w:pStyle w:val="Listenabsatz"/>
+              <w:numPr>
+                <w:ilvl w:val="0"/>
+                <w:numId w:val="49"/>
+              </w:numPr>
+            </w:pPr>
+            <w:r>
+              <w:t>Client mit Hilfe des Qt-Frameworks in Python programmieren</w:t>
+            </w:r>
+          </w:p>
+          <w:p>
+            <w:pPr>
+              <w:pStyle w:val="Listenabsatz"/>
+              <w:numPr>
+                <w:ilvl w:val="0"/>
+                <w:numId w:val="49"/>
+              </w:numPr>
+            </w:pPr>
+            <w:r>
+              <w:t>Datenbank-Server aufsetzen</w:t>
+            </w:r>
+          </w:p>
+          <w:p>
+            <w:pPr>
+              <w:pStyle w:val="Listenabsatz"/>
+              <w:numPr>
+                <w:ilvl w:val="0"/>
+                <w:numId w:val="49"/>
+              </w:numPr>
+            </w:pPr>
+            <w:r>
+              <w:t>Backend auf dem Server programmieren</w:t>
+            </w:r>
+          </w:p>
+          <w:p>
+            <w:pPr>
+              <w:rPr>
+                <w:lang w:val="de-DE"/>
+              </w:rPr>
+            </w:pPr>
+          </w:p>
+          <w:p>
+            <w:pPr>
+              <w:pStyle w:val="Listenabsatz"/>
+              <w:numPr>
+                <w:ilvl w:val="0"/>
+                <w:numId w:val="49"/>
+              </w:numPr>
+            </w:pPr>
+            <w:r>
+              <w:t>Büche</w:t>
+            </w:r>
+            <w:r>
+              <w:t>r</w:t>
+            </w:r>
+          </w:p>
+          <w:p>
+            <w:pPr>
+              <w:pStyle w:val="Listenabsatz"/>
+              <w:numPr>
+                <w:ilvl w:val="0"/>
+                <w:numId w:val="49"/>
+              </w:numPr>
+            </w:pPr>
+            <w:r>
+              <w:t>Tutorials im Internet</w:t>
+            </w:r>
+          </w:p>
+          <w:p>
+            <w:pPr>
+              <w:pStyle w:val="Listenabsatz"/>
+              <w:numPr>
+                <w:ilvl w:val="0"/>
+                <w:numId w:val="49"/>
+              </w:numPr>
+            </w:pPr>
+            <w:r>
+              <w:t>Mohammed Kubba, Mirco Triner (Bekannter) als Auskunftspersonen, bei denen ich Rat holen kann</w:t>
+            </w:r>
+          </w:p>
+          <w:p>
+            <w:pPr>
+              <w:pStyle w:val="Listenabsatz"/>
+              <w:numPr>
+                <w:ilvl w:val="0"/>
+                <w:numId w:val="49"/>
+              </w:numPr>
+            </w:pPr>
+            <w:r>
+              <w:t>ChatGPT als Nachschlagewerk während der Programmierung (nicht zu Generierung von Texten)</w:t>
+            </w:r>
+          </w:p>
+        </w:tc>
+      </w:tr>
+      <w:tr>
+        <w:trPr>
+          <w:cantSplit/>
+          <w:trHeight w:val="170"/>
+        </w:trPr>
+        <w:tc>
+          <w:tcPr>
+            <w:tcW w:w="2905" w:type="dxa"/>
+            <w:tcBorders>
+              <w:top w:val="single" w:sz="6" w:space="0" w:color="auto"/>
+              <w:left w:val="single" w:sz="4" w:space="0" w:color="auto"/>
+              <w:bottom w:val="single" w:sz="6" w:space="0" w:color="auto"/>
+              <w:right w:val="single" w:sz="6" w:space="0" w:color="auto"/>
+            </w:tcBorders>
+          </w:tcPr>
+          <w:p>
+            <w:r>
+              <w:t>Ist im</w:t>
+            </w:r>
+            <w:r>
+              <w:t xml:space="preserve"> Rahmen der Arbeit eine Umfrage </w:t>
+            </w:r>
+            <w:r>
+              <w:t xml:space="preserve">oder eine andre Aktivität mit Angehörigen der KSZ (Befragung, Experiment o.Ä.) </w:t>
+            </w:r>
+            <w:r>
+              <w:t>vorgesehen</w:t>
+            </w:r>
+            <w:r>
+              <w:t>?</w:t>
+            </w:r>
+            <w:r>
+              <w:t xml:space="preserve"> </w:t>
+            </w:r>
+          </w:p>
+        </w:tc>
+        <w:tc>
+          <w:tcPr>
+            <w:tcW w:w="6238" w:type="dxa"/>
+            <w:tcBorders>
+              <w:top w:val="single" w:sz="6" w:space="0" w:color="auto"/>
+              <w:left w:val="single" w:sz="6" w:space="0" w:color="auto"/>
+              <w:bottom w:val="single" w:sz="6" w:space="0" w:color="auto"/>
+              <w:right w:val="single" w:sz="4" w:space="0" w:color="auto"/>
+            </w:tcBorders>
+          </w:tcPr>
+          <w:p>
+            <w:pPr>
+              <w:ind w:left="353"/>
+            </w:pPr>
+            <w:r>
+              <w:rPr>
+                <w:rFonts w:ascii="Wingdings" w:eastAsia="Wingdings" w:hAnsi="Wingdings" w:cs="Wingdings"/>
+              </w:rPr>
+              <w:t></w:t>
+            </w:r>
+            <w:r>
+              <w:t xml:space="preserve"> Ja </w:t>
+            </w:r>
+            <w:r>
+              <w:t>(bewilligungspflichtig, s. Wegleitung Maturaarbeit)</w:t>
+            </w:r>
+          </w:p>
+          <w:p>
+            <w:pPr>
+              <w:ind w:left="353"/>
+            </w:pPr>
+            <w:r>
+              <w:rPr>
+                <w:rFonts w:ascii="Wingdings" w:eastAsia="Wingdings" w:hAnsi="Wingdings" w:cs="Wingdings"/>
+              </w:rPr>
+              <w:sym w:font="Wingdings" w:char="F0FE"/>
+            </w:r>
+            <w:r>
+              <w:t xml:space="preserve"> Nein</w:t>
+            </w:r>
+          </w:p>
+        </w:tc>
+      </w:tr>
+      <w:tr>
+        <w:trPr>
+          <w:cantSplit/>
+          <w:trHeight w:val="170"/>
+        </w:trPr>
+        <w:tc>
+          <w:tcPr>
+            <w:tcW w:w="2905" w:type="dxa"/>
+            <w:tcBorders>
+              <w:top w:val="single" w:sz="6" w:space="0" w:color="auto"/>
+              <w:left w:val="single" w:sz="4" w:space="0" w:color="auto"/>
+              <w:bottom w:val="single" w:sz="6" w:space="0" w:color="auto"/>
+              <w:right w:val="single" w:sz="6" w:space="0" w:color="auto"/>
+            </w:tcBorders>
+          </w:tcPr>
+          <w:p>
+            <w:pPr>
+              <w:pStyle w:val="Zeilentitel"/>
+              <w:rPr>
+                <w:i w:val="0"/>
+              </w:rPr>
+            </w:pPr>
+            <w:r>
+              <w:rPr>
+                <w:i w:val="0"/>
+              </w:rPr>
+              <w:lastRenderedPageBreak/>
+              <w:t>Zeitplan und Termine</w:t>
+            </w:r>
+          </w:p>
+          <w:p>
+            <w:pPr>
+              <w:pStyle w:val="Listenabsatz"/>
+              <w:numPr>
+                <w:ilvl w:val="0"/>
+                <w:numId w:val="48"/>
+              </w:numPr>
+              <w:rPr>
+                <w:sz w:val="18"/>
+                <w:szCs w:val="18"/>
+              </w:rPr>
+            </w:pPr>
+            <w:r>
+              <w:rPr>
+                <w:sz w:val="18"/>
+                <w:szCs w:val="18"/>
+              </w:rPr>
+              <w:t>Zeitplan für die verschiedenen zu leistenden Arbeiten</w:t>
+            </w:r>
+          </w:p>
+          <w:p>
+            <w:pPr>
+              <w:pStyle w:val="Listenabsatz"/>
+              <w:numPr>
+                <w:ilvl w:val="0"/>
+                <w:numId w:val="48"/>
+              </w:numPr>
+              <w:rPr>
+                <w:sz w:val="18"/>
+                <w:szCs w:val="18"/>
+              </w:rPr>
+            </w:pPr>
+            <w:r>
+              <w:rPr>
+                <w:sz w:val="18"/>
+                <w:szCs w:val="18"/>
+              </w:rPr>
+              <w:t>Abgabe Probekapitel an Betreuungsperson (und Englisch-Lehrperson bei Immersionsarbeiten).</w:t>
+            </w:r>
+          </w:p>
+          <w:p>
+            <w:pPr>
+              <w:pStyle w:val="Listenabsatz"/>
+              <w:numPr>
+                <w:ilvl w:val="0"/>
+                <w:numId w:val="48"/>
+              </w:numPr>
+              <w:rPr>
+                <w:sz w:val="18"/>
+                <w:szCs w:val="18"/>
+              </w:rPr>
+            </w:pPr>
+            <w:r>
+              <w:rPr>
+                <w:sz w:val="18"/>
+                <w:szCs w:val="18"/>
+              </w:rPr>
+              <w:t>Zwischenevaluation</w:t>
+            </w:r>
+          </w:p>
+          <w:p>
+            <w:pPr>
+              <w:pStyle w:val="Listenabsatz"/>
+              <w:numPr>
+                <w:ilvl w:val="0"/>
+                <w:numId w:val="48"/>
+              </w:numPr>
+              <w:rPr>
+                <w:sz w:val="18"/>
+                <w:szCs w:val="18"/>
+              </w:rPr>
+            </w:pPr>
+            <w:r>
+              <w:rPr>
+                <w:sz w:val="18"/>
+                <w:szCs w:val="18"/>
+              </w:rPr>
+              <w:t xml:space="preserve">(obligatorische) Besprechungstermine (mindestens monatlich). </w:t>
+            </w:r>
+          </w:p>
+          <w:p>
+            <w:pPr>
+              <w:pStyle w:val="Listenabsatz"/>
+              <w:numPr>
+                <w:ilvl w:val="0"/>
+                <w:numId w:val="48"/>
+              </w:numPr>
+            </w:pPr>
+            <w:r>
+              <w:rPr>
+                <w:sz w:val="18"/>
+                <w:szCs w:val="18"/>
+              </w:rPr>
+              <w:t>Abgabetermin</w:t>
+            </w:r>
+          </w:p>
+        </w:tc>
+        <w:tc>
+          <w:tcPr>
+            <w:tcW w:w="6238" w:type="dxa"/>
+            <w:tcBorders>
+              <w:top w:val="single" w:sz="6" w:space="0" w:color="auto"/>
+              <w:left w:val="single" w:sz="6" w:space="0" w:color="auto"/>
+              <w:bottom w:val="single" w:sz="6" w:space="0" w:color="auto"/>
+              <w:right w:val="single" w:sz="4" w:space="0" w:color="auto"/>
+            </w:tcBorders>
+          </w:tcPr>
+          <w:p>
+            <w:r>
+              <w:t>Treffen monatlich oder nach Bedarf</w:t>
+            </w:r>
+          </w:p>
+          <w:p/>
+          <w:p>
+            <w:r>
+              <w:t>Nach Herbstferien 1-2 Kapitel (Inhaltsverzeichnis), Vorwort erstes technisches Kapitel</w:t>
+            </w:r>
+          </w:p>
+          <w:p/>
+          <w:p>
+            <w:r>
+              <w:t>Zwischenevaluation im November</w:t>
+            </w:r>
+          </w:p>
+          <w:p/>
+          <w:p>
+            <w:r>
+              <w:t xml:space="preserve">Schriftliche </w:t>
+            </w:r>
+            <w:r>
+              <w:t>Abgabe 15. Januar</w:t>
+            </w:r>
+          </w:p>
+        </w:tc>
+      </w:tr>
+      <w:tr>
+        <w:trPr>
+          <w:cantSplit/>
+          <w:trHeight w:val="170"/>
+        </w:trPr>
+        <w:tc>
+          <w:tcPr>
+            <w:tcW w:w="2905" w:type="dxa"/>
+            <w:tcBorders>
+              <w:top w:val="single" w:sz="6" w:space="0" w:color="auto"/>
+              <w:left w:val="single" w:sz="4" w:space="0" w:color="auto"/>
+              <w:bottom w:val="single" w:sz="6" w:space="0" w:color="auto"/>
+              <w:right w:val="single" w:sz="6" w:space="0" w:color="auto"/>
+            </w:tcBorders>
+          </w:tcPr>
+          <w:p>
+            <w:pPr>
+              <w:pStyle w:val="Zeilentitel"/>
+              <w:rPr>
+                <w:i w:val="0"/>
+              </w:rPr>
+            </w:pPr>
+            <w:r>
+              <w:rPr>
+                <w:i w:val="0"/>
+              </w:rPr>
+              <w:t>Form</w:t>
+            </w:r>
+          </w:p>
+          <w:p>
+            <w:pPr>
+              <w:pStyle w:val="Listenabsatz"/>
+              <w:numPr>
+                <w:ilvl w:val="0"/>
+                <w:numId w:val="48"/>
+              </w:numPr>
+              <w:rPr>
+                <w:sz w:val="18"/>
+                <w:szCs w:val="18"/>
+              </w:rPr>
+            </w:pPr>
+            <w:r>
+              <w:rPr>
+                <w:sz w:val="18"/>
+                <w:szCs w:val="18"/>
+              </w:rPr>
+              <w:t>Weicht die Arbeit allenfalls von einer üblichen wissenschaftspropädeutischen Arbeit ab?</w:t>
+            </w:r>
+          </w:p>
+          <w:p>
+            <w:pPr>
+              <w:pStyle w:val="Listenabsatz"/>
+              <w:numPr>
+                <w:ilvl w:val="0"/>
+                <w:numId w:val="48"/>
+              </w:numPr>
+              <w:rPr>
+                <w:sz w:val="18"/>
+                <w:szCs w:val="18"/>
+              </w:rPr>
+            </w:pPr>
+            <w:r>
+              <w:rPr>
+                <w:sz w:val="18"/>
+                <w:szCs w:val="18"/>
+              </w:rPr>
+              <w:t xml:space="preserve">Sprache der schriftlichen Arbeit (Immersionsarbeiten). </w:t>
+            </w:r>
+          </w:p>
+          <w:p>
+            <w:pPr>
+              <w:pStyle w:val="Listenabsatz"/>
+              <w:numPr>
+                <w:ilvl w:val="0"/>
+                <w:numId w:val="48"/>
+              </w:numPr>
+              <w:rPr>
+                <w:b/>
+                <w:sz w:val="22"/>
+                <w:szCs w:val="22"/>
+              </w:rPr>
+            </w:pPr>
+            <w:r>
+              <w:rPr>
+                <w:sz w:val="18"/>
+                <w:szCs w:val="18"/>
+              </w:rPr>
+              <w:t>Voraussichtlicher Umfang der Arbeit.</w:t>
+            </w:r>
+          </w:p>
+        </w:tc>
+        <w:tc>
+          <w:tcPr>
+            <w:tcW w:w="6238" w:type="dxa"/>
+            <w:tcBorders>
+              <w:top w:val="single" w:sz="6" w:space="0" w:color="auto"/>
+              <w:left w:val="single" w:sz="6" w:space="0" w:color="auto"/>
+              <w:bottom w:val="single" w:sz="6" w:space="0" w:color="auto"/>
+              <w:right w:val="single" w:sz="4" w:space="0" w:color="auto"/>
+            </w:tcBorders>
+          </w:tcPr>
+          <w:p>
+            <w:r>
+              <w:t>Technisch-gestaltende Arbeit mit analytisch reflexivem Zusatz</w:t>
+            </w:r>
+          </w:p>
+          <w:p/>
+          <w:p/>
+          <w:p/>
+          <w:p>
+            <w:r>
+              <w:t>Deutsch</w:t>
+            </w:r>
+          </w:p>
+          <w:p/>
+          <w:p>
+            <w:r>
+              <w:t>20-30 Seiten</w:t>
+            </w:r>
+          </w:p>
+        </w:tc>
+      </w:tr>
+      <w:tr>
+        <w:trPr>
+          <w:cantSplit/>
+          <w:trHeight w:val="170"/>
+        </w:trPr>
+        <w:tc>
+          <w:tcPr>
+            <w:tcW w:w="2905" w:type="dxa"/>
+            <w:tcBorders>
+              <w:top w:val="single" w:sz="6" w:space="0" w:color="auto"/>
+              <w:left w:val="single" w:sz="4" w:space="0" w:color="auto"/>
+              <w:bottom w:val="single" w:sz="6" w:space="0" w:color="auto"/>
+              <w:right w:val="single" w:sz="6" w:space="0" w:color="auto"/>
+            </w:tcBorders>
+          </w:tcPr>
+          <w:p>
+            <w:pPr>
+              <w:pStyle w:val="Zeilentitel"/>
+              <w:rPr>
+                <w:i w:val="0"/>
+              </w:rPr>
+            </w:pPr>
+            <w:r>
+              <w:rPr>
+                <w:i w:val="0"/>
+              </w:rPr>
+              <w:t>Präsentation</w:t>
+            </w:r>
+          </w:p>
+          <w:p>
+            <w:pPr>
+              <w:pStyle w:val="Listenabsatz"/>
+              <w:numPr>
+                <w:ilvl w:val="0"/>
+                <w:numId w:val="48"/>
+              </w:numPr>
+              <w:rPr>
+                <w:sz w:val="18"/>
+                <w:szCs w:val="18"/>
+              </w:rPr>
+            </w:pPr>
+            <w:r>
+              <w:rPr>
+                <w:sz w:val="18"/>
+                <w:szCs w:val="18"/>
+              </w:rPr>
+              <w:t>Umfang</w:t>
+            </w:r>
+          </w:p>
+          <w:p>
+            <w:pPr>
+              <w:pStyle w:val="Listenabsatz"/>
+              <w:numPr>
+                <w:ilvl w:val="0"/>
+                <w:numId w:val="48"/>
+              </w:numPr>
+              <w:rPr>
+                <w:sz w:val="18"/>
+                <w:szCs w:val="18"/>
+              </w:rPr>
+            </w:pPr>
+            <w:r>
+              <w:rPr>
+                <w:sz w:val="18"/>
+                <w:szCs w:val="18"/>
+              </w:rPr>
+              <w:t>Zielpublikum</w:t>
+            </w:r>
+          </w:p>
+          <w:p>
+            <w:pPr>
+              <w:pStyle w:val="Listenabsatz"/>
+              <w:numPr>
+                <w:ilvl w:val="0"/>
+                <w:numId w:val="48"/>
+              </w:numPr>
+            </w:pPr>
+            <w:r>
+              <w:rPr>
+                <w:sz w:val="18"/>
+                <w:szCs w:val="18"/>
+              </w:rPr>
+              <w:t>Form der Durchführung</w:t>
+            </w:r>
+            <w:r>
+              <w:t xml:space="preserve"> </w:t>
+            </w:r>
+          </w:p>
+        </w:tc>
+        <w:tc>
+          <w:tcPr>
+            <w:tcW w:w="6238" w:type="dxa"/>
+            <w:tcBorders>
+              <w:top w:val="single" w:sz="6" w:space="0" w:color="auto"/>
+              <w:left w:val="single" w:sz="6" w:space="0" w:color="auto"/>
+              <w:bottom w:val="single" w:sz="6" w:space="0" w:color="auto"/>
+              <w:right w:val="single" w:sz="4" w:space="0" w:color="auto"/>
+            </w:tcBorders>
+          </w:tcPr>
+          <w:p>
+            <w:r>
+              <w:t>20 Minuten</w:t>
+            </w:r>
+          </w:p>
+          <w:p>
+            <w:r>
+              <w:t>Jeder sollte der Präsentation folgen können</w:t>
+            </w:r>
+          </w:p>
+          <w:p>
+            <w:r>
+              <w:t>Präsentation</w:t>
+            </w:r>
+          </w:p>
+        </w:tc>
+      </w:tr>
+      <w:tr>
+        <w:trPr>
+          <w:cantSplit/>
+          <w:trHeight w:val="170"/>
+        </w:trPr>
+        <w:tc>
+          <w:tcPr>
+            <w:tcW w:w="2905" w:type="dxa"/>
+            <w:tcBorders>
+              <w:top w:val="single" w:sz="6" w:space="0" w:color="auto"/>
+              <w:left w:val="single" w:sz="4" w:space="0" w:color="auto"/>
+              <w:bottom w:val="single" w:sz="6" w:space="0" w:color="auto"/>
+              <w:right w:val="single" w:sz="6" w:space="0" w:color="auto"/>
+            </w:tcBorders>
+          </w:tcPr>
+          <w:p>
+            <w:pPr>
+              <w:pStyle w:val="Zeilentitel"/>
+              <w:rPr>
+                <w:i w:val="0"/>
+              </w:rPr>
+            </w:pPr>
+            <w:r>
+              <w:rPr>
+                <w:i w:val="0"/>
+              </w:rPr>
+              <w:t>Führung des Journals</w:t>
+            </w:r>
+          </w:p>
+          <w:p/>
+        </w:tc>
+        <w:tc>
+          <w:tcPr>
+            <w:tcW w:w="6238" w:type="dxa"/>
+            <w:tcBorders>
+              <w:top w:val="single" w:sz="6" w:space="0" w:color="auto"/>
+              <w:left w:val="single" w:sz="6" w:space="0" w:color="auto"/>
+              <w:bottom w:val="single" w:sz="6" w:space="0" w:color="auto"/>
+              <w:right w:val="single" w:sz="4" w:space="0" w:color="auto"/>
+            </w:tcBorders>
+          </w:tcPr>
+          <w:p>
+            <w:r>
+              <w:rPr>
+                <w:rFonts w:ascii="Wingdings" w:eastAsia="Wingdings" w:hAnsi="Wingdings" w:cs="Wingdings"/>
+              </w:rPr>
+              <w:sym w:font="Wingdings" w:char="F0FE"/>
+            </w:r>
+            <w:r>
+              <w:t xml:space="preserve"> </w:t>
+            </w:r>
+            <w:r>
+              <w:t>Das Journal wird als Arbeitsprotokoll geführt, in dem Arbeitsschritte, Rohdaten und erste Ideen ohne spätere Überarbeitung festgehalten werden.</w:t>
+            </w:r>
+          </w:p>
+          <w:p/>
+        </w:tc>
+      </w:tr>
+      <w:tr>
+        <w:trPr>
+          <w:cantSplit/>
+          <w:trHeight w:val="170"/>
+        </w:trPr>
+        <w:tc>
+          <w:tcPr>
+            <w:tcW w:w="2905" w:type="dxa"/>
+            <w:tcBorders>
+              <w:top w:val="single" w:sz="6" w:space="0" w:color="auto"/>
+              <w:left w:val="single" w:sz="4" w:space="0" w:color="auto"/>
+              <w:bottom w:val="single" w:sz="6" w:space="0" w:color="auto"/>
+              <w:right w:val="single" w:sz="6" w:space="0" w:color="auto"/>
+            </w:tcBorders>
+          </w:tcPr>
+          <w:p>
+            <w:pPr>
+              <w:pStyle w:val="Zeilentitel"/>
+              <w:rPr>
+                <w:i w:val="0"/>
+              </w:rPr>
+            </w:pPr>
+            <w:r>
+              <w:rPr>
+                <w:i w:val="0"/>
+              </w:rPr>
+              <w:t>Weitere Vereinbarungen</w:t>
+            </w:r>
+          </w:p>
+          <w:p>
+            <w:pPr>
+              <w:pStyle w:val="Listenabsatz"/>
+              <w:numPr>
+                <w:ilvl w:val="0"/>
+                <w:numId w:val="48"/>
+              </w:numPr>
+              <w:rPr>
+                <w:sz w:val="18"/>
+                <w:szCs w:val="18"/>
+              </w:rPr>
+            </w:pPr>
+            <w:r>
+              <w:rPr>
+                <w:sz w:val="18"/>
+                <w:szCs w:val="18"/>
+              </w:rPr>
+              <w:t xml:space="preserve">Wie wird mit der Betreuungsperson oder </w:t>
+            </w:r>
+            <w:proofErr w:type="spellStart"/>
+            <w:r>
+              <w:rPr>
+                <w:sz w:val="18"/>
+                <w:szCs w:val="18"/>
+              </w:rPr>
+              <w:t>Aussenstehenden</w:t>
+            </w:r>
+            <w:proofErr w:type="spellEnd"/>
+            <w:r>
+              <w:rPr>
+                <w:sz w:val="18"/>
+                <w:szCs w:val="18"/>
+              </w:rPr>
+              <w:t xml:space="preserve"> Kontakt aufgenommen</w:t>
+            </w:r>
+          </w:p>
+          <w:p>
+            <w:pPr>
+              <w:pStyle w:val="Listenabsatz"/>
+              <w:numPr>
+                <w:ilvl w:val="0"/>
+                <w:numId w:val="48"/>
+              </w:numPr>
+              <w:rPr>
+                <w:sz w:val="18"/>
+                <w:szCs w:val="18"/>
+              </w:rPr>
+            </w:pPr>
+            <w:r>
+              <w:rPr>
+                <w:sz w:val="18"/>
+                <w:szCs w:val="18"/>
+              </w:rPr>
+              <w:t xml:space="preserve">Wer ist wofür verantwortlich? </w:t>
+            </w:r>
+          </w:p>
+          <w:p>
+            <w:pPr>
+              <w:pStyle w:val="Listenabsatz"/>
+              <w:numPr>
+                <w:ilvl w:val="0"/>
+                <w:numId w:val="48"/>
+              </w:numPr>
+              <w:rPr>
+                <w:sz w:val="18"/>
+                <w:szCs w:val="18"/>
+              </w:rPr>
+            </w:pPr>
+            <w:r>
+              <w:rPr>
+                <w:sz w:val="18"/>
+                <w:szCs w:val="18"/>
+              </w:rPr>
+              <w:t>An welchen Leitfaden hat man sich bei der schriftlichen Arbeit zu richten?</w:t>
+            </w:r>
+          </w:p>
+          <w:p>
+            <w:pPr>
+              <w:pStyle w:val="Listenabsatz"/>
+              <w:numPr>
+                <w:ilvl w:val="0"/>
+                <w:numId w:val="48"/>
+              </w:numPr>
+            </w:pPr>
+            <w:r>
+              <w:rPr>
+                <w:sz w:val="18"/>
+                <w:szCs w:val="18"/>
+              </w:rPr>
+              <w:t>…</w:t>
+            </w:r>
+          </w:p>
+        </w:tc>
+        <w:tc>
+          <w:tcPr>
+            <w:tcW w:w="6238" w:type="dxa"/>
+            <w:tcBorders>
+              <w:top w:val="single" w:sz="6" w:space="0" w:color="auto"/>
+              <w:left w:val="single" w:sz="6" w:space="0" w:color="auto"/>
+              <w:bottom w:val="single" w:sz="6" w:space="0" w:color="auto"/>
+              <w:right w:val="single" w:sz="4" w:space="0" w:color="auto"/>
+            </w:tcBorders>
+          </w:tcPr>
+          <w:p>
+            <w:pPr>
               <w:pStyle w:val="Listenabsatz1"/>
             </w:pPr>
           </w:p>
@@ -1410,12 +1428,6 @@
             <w:r>
               <w:t>Teams</w:t>
             </w:r>
-          </w:p>
-          <w:p>
-            <w:pPr>
-              <w:pStyle w:val="Listenabsatz1"/>
-              <w:ind w:left="0"/>
-            </w:pPr>
           </w:p>
           <w:p>
             <w:pPr>
@@ -1690,7 +1702,19 @@
               <w:rPr>
                 <w:bCs/>
               </w:rPr>
-              <w:t>Produkt  ??%</w:t>
+              <w:t xml:space="preserve">Produkt  </w:t>
+            </w:r>
+            <w:r>
+              <w:rPr>
+                <w:bCs/>
+              </w:rPr>
+              <w:t>80</w:t>
+            </w:r>
+            <w:r>
+              <w:rPr>
+                <w:bCs/>
+              </w:rPr>
+              <w:t>%</w:t>
             </w:r>
           </w:p>
           <w:p>
@@ -1708,7 +1732,19 @@
               <w:rPr>
                 <w:bCs/>
               </w:rPr>
-              <w:t>Arbeit    ??%</w:t>
+              <w:t xml:space="preserve">Arbeit    </w:t>
+            </w:r>
+            <w:r>
+              <w:rPr>
+                <w:bCs/>
+              </w:rPr>
+              <w:t>20</w:t>
+            </w:r>
+            <w:r>
+              <w:rPr>
+                <w:bCs/>
+              </w:rPr>
+              <w:t>%</w:t>
             </w:r>
           </w:p>
           <w:p>
@@ -1745,6 +1781,15 @@
                 <w:lang w:val="de-CH" w:eastAsia="de-CH"/>
               </w:rPr>
             </w:pPr>
+            <w:r>
+              <w:rPr>
+                <w:rFonts w:cs="Times New Roman"/>
+                <w:b/>
+                <w:bCs/>
+                <w:lang w:val="de-CH" w:eastAsia="de-CH"/>
+              </w:rPr>
+              <w:t>55 %</w:t>
+            </w:r>
           </w:p>
         </w:tc>
         <w:tc>
@@ -2214,6 +2259,15 @@
                 <w:lang w:val="de-CH" w:eastAsia="de-CH"/>
               </w:rPr>
             </w:pPr>
+            <w:r>
+              <w:rPr>
+                <w:rFonts w:cs="Times New Roman"/>
+                <w:b/>
+                <w:bCs/>
+                <w:lang w:val="de-CH" w:eastAsia="de-CH"/>
+              </w:rPr>
+              <w:t>20 %</w:t>
+            </w:r>
           </w:p>
         </w:tc>
         <w:tc>
@@ -2394,6 +2448,15 @@
                 <w:lang w:val="de-CH" w:eastAsia="de-CH"/>
               </w:rPr>
             </w:pPr>
+            <w:r>
+              <w:rPr>
+                <w:rFonts w:cs="Times New Roman"/>
+                <w:b/>
+                <w:bCs/>
+                <w:lang w:val="de-CH" w:eastAsia="de-CH"/>
+              </w:rPr>
+              <w:t>25 %</w:t>
+            </w:r>
           </w:p>
         </w:tc>
         <w:tc>
@@ -9052,17 +9115,19 @@
 </file>
 
 <file path=customXml/item1.xml><?xml version="1.0" encoding="utf-8"?>
-<p:properties xmlns:p="http://schemas.microsoft.com/office/2006/metadata/properties" xmlns:xsi="http://www.w3.org/2001/XMLSchema-instance" xmlns:pc="http://schemas.microsoft.com/office/infopath/2007/PartnerControls">
-  <documentManagement>
-    <TaxCatchAll xmlns="3c1dc032-6b8e-4cf9-9d58-11b07c7434a9" xsi:nil="true"/>
-    <lcf76f155ced4ddcb4097134ff3c332f xmlns="eaeba131-3609-4dce-9c06-6ea90a70ddf3">
-      <Terms xmlns="http://schemas.microsoft.com/office/infopath/2007/PartnerControls"/>
-    </lcf76f155ced4ddcb4097134ff3c332f>
-  </documentManagement>
-</p:properties>
+<b:Sources xmlns:b="http://schemas.openxmlformats.org/officeDocument/2006/bibliography" xmlns="http://schemas.openxmlformats.org/officeDocument/2006/bibliography" SelectedStyle="\ISO690Nmerical.XSL" StyleName="ISO 690 - Numerische Referenz" Version="1987"/>
 </file>
 
 <file path=customXml/item2.xml><?xml version="1.0" encoding="utf-8"?>
+<?mso-contentType ?>
+<FormTemplates xmlns="http://schemas.microsoft.com/sharepoint/v3/contenttype/forms">
+  <Display>DocumentLibraryForm</Display>
+  <Edit>DocumentLibraryForm</Edit>
+  <New>DocumentLibraryForm</New>
+</FormTemplates>
+</file>
+
+<file path=customXml/item3.xml><?xml version="1.0" encoding="utf-8"?>
 <ct:contentTypeSchema xmlns:ct="http://schemas.microsoft.com/office/2006/metadata/contentType" xmlns:ma="http://schemas.microsoft.com/office/2006/metadata/properties/metaAttributes" ct:_="" ma:_="" ma:contentTypeName="Dokument" ma:contentTypeID="0x010100FF0DD34A7651254C8AF3E5C5E117F0B0" ma:contentTypeVersion="7" ma:contentTypeDescription="Ein neues Dokument erstellen." ma:contentTypeScope="" ma:versionID="e59d01ec5900070f60d4eab5b9e9ed4e">
   <xsd:schema xmlns:xsd="http://www.w3.org/2001/XMLSchema" xmlns:xs="http://www.w3.org/2001/XMLSchema" xmlns:p="http://schemas.microsoft.com/office/2006/metadata/properties" xmlns:ns2="eaeba131-3609-4dce-9c06-6ea90a70ddf3" xmlns:ns3="3c1dc032-6b8e-4cf9-9d58-11b07c7434a9" targetNamespace="http://schemas.microsoft.com/office/2006/metadata/properties" ma:root="true" ma:fieldsID="cfdfaebd4931b17ad50ddbd835c0ef80" ns2:_="" ns3:_="">
     <xsd:import namespace="eaeba131-3609-4dce-9c06-6ea90a70ddf3"/>
@@ -9231,31 +9296,34 @@
 </ct:contentTypeSchema>
 </file>
 
-<file path=customXml/item3.xml><?xml version="1.0" encoding="utf-8"?>
-<?mso-contentType ?>
-<FormTemplates xmlns="http://schemas.microsoft.com/sharepoint/v3/contenttype/forms">
-  <Display>DocumentLibraryForm</Display>
-  <Edit>DocumentLibraryForm</Edit>
-  <New>DocumentLibraryForm</New>
-</FormTemplates>
-</file>
-
 <file path=customXml/item4.xml><?xml version="1.0" encoding="utf-8"?>
-<b:Sources xmlns:b="http://schemas.openxmlformats.org/officeDocument/2006/bibliography" xmlns="http://schemas.openxmlformats.org/officeDocument/2006/bibliography" SelectedStyle="\ISO690Nmerical.XSL" StyleName="ISO 690 - Numerische Referenz" Version="1987"/>
+<p:properties xmlns:p="http://schemas.microsoft.com/office/2006/metadata/properties" xmlns:xsi="http://www.w3.org/2001/XMLSchema-instance" xmlns:pc="http://schemas.microsoft.com/office/infopath/2007/PartnerControls">
+  <documentManagement>
+    <TaxCatchAll xmlns="3c1dc032-6b8e-4cf9-9d58-11b07c7434a9" xsi:nil="true"/>
+    <lcf76f155ced4ddcb4097134ff3c332f xmlns="eaeba131-3609-4dce-9c06-6ea90a70ddf3">
+      <Terms xmlns="http://schemas.microsoft.com/office/infopath/2007/PartnerControls"/>
+    </lcf76f155ced4ddcb4097134ff3c332f>
+  </documentManagement>
+</p:properties>
 </file>
 
 <file path=customXml/itemProps1.xml><?xml version="1.0" encoding="utf-8"?>
-<ds:datastoreItem xmlns:ds="http://schemas.openxmlformats.org/officeDocument/2006/customXml" ds:itemID="{CEE45F46-00F6-474D-85F6-8C086B7A7CB6}">
+<ds:datastoreItem xmlns:ds="http://schemas.openxmlformats.org/officeDocument/2006/customXml" ds:itemID="{6F44F991-4127-4B20-A06D-19F89AC1B9AB}">
   <ds:schemaRefs>
-    <ds:schemaRef ds:uri="http://schemas.microsoft.com/office/2006/metadata/properties"/>
-    <ds:schemaRef ds:uri="http://schemas.microsoft.com/office/infopath/2007/PartnerControls"/>
-    <ds:schemaRef ds:uri="3c1dc032-6b8e-4cf9-9d58-11b07c7434a9"/>
-    <ds:schemaRef ds:uri="eaeba131-3609-4dce-9c06-6ea90a70ddf3"/>
+    <ds:schemaRef ds:uri="http://schemas.openxmlformats.org/officeDocument/2006/bibliography"/>
   </ds:schemaRefs>
 </ds:datastoreItem>
 </file>
 
 <file path=customXml/itemProps2.xml><?xml version="1.0" encoding="utf-8"?>
+<ds:datastoreItem xmlns:ds="http://schemas.openxmlformats.org/officeDocument/2006/customXml" ds:itemID="{24FE593F-A1B9-4488-9B60-1B9BB583512F}">
+  <ds:schemaRefs>
+    <ds:schemaRef ds:uri="http://schemas.microsoft.com/sharepoint/v3/contenttype/forms"/>
+  </ds:schemaRefs>
+</ds:datastoreItem>
+</file>
+
+<file path=customXml/itemProps3.xml><?xml version="1.0" encoding="utf-8"?>
 <ds:datastoreItem xmlns:ds="http://schemas.openxmlformats.org/officeDocument/2006/customXml" ds:itemID="{2D8F88A0-0F4F-48D7-9EC4-ACECC199D165}">
   <ds:schemaRefs>
     <ds:schemaRef ds:uri="http://schemas.microsoft.com/office/2006/metadata/contentType"/>
@@ -9274,18 +9342,13 @@
 </ds:datastoreItem>
 </file>
 
-<file path=customXml/itemProps3.xml><?xml version="1.0" encoding="utf-8"?>
-<ds:datastoreItem xmlns:ds="http://schemas.openxmlformats.org/officeDocument/2006/customXml" ds:itemID="{24FE593F-A1B9-4488-9B60-1B9BB583512F}">
+<file path=customXml/itemProps4.xml><?xml version="1.0" encoding="utf-8"?>
+<ds:datastoreItem xmlns:ds="http://schemas.openxmlformats.org/officeDocument/2006/customXml" ds:itemID="{CEE45F46-00F6-474D-85F6-8C086B7A7CB6}">
   <ds:schemaRefs>
-    <ds:schemaRef ds:uri="http://schemas.microsoft.com/sharepoint/v3/contenttype/forms"/>
-  </ds:schemaRefs>
-</ds:datastoreItem>
-</file>
-
-<file path=customXml/itemProps4.xml><?xml version="1.0" encoding="utf-8"?>
-<ds:datastoreItem xmlns:ds="http://schemas.openxmlformats.org/officeDocument/2006/customXml" ds:itemID="{6F44F991-4127-4B20-A06D-19F89AC1B9AB}">
-  <ds:schemaRefs>
-    <ds:schemaRef ds:uri="http://schemas.openxmlformats.org/officeDocument/2006/bibliography"/>
+    <ds:schemaRef ds:uri="http://schemas.microsoft.com/office/2006/metadata/properties"/>
+    <ds:schemaRef ds:uri="http://schemas.microsoft.com/office/infopath/2007/PartnerControls"/>
+    <ds:schemaRef ds:uri="3c1dc032-6b8e-4cf9-9d58-11b07c7434a9"/>
+    <ds:schemaRef ds:uri="eaeba131-3609-4dce-9c06-6ea90a70ddf3"/>
   </ds:schemaRefs>
 </ds:datastoreItem>
 </file>
</xml_diff>